<commit_message>
refactor(core): introduce Hook interface for processing comments and tags
- Added Hook interface to encapsulate comment and tag processing logic
- Created CommentHook and TagHook implementations for specific processing
- Modified DocxPart.getComment() to return Optional<Comment>
- Updated DocxIterator to work with Optional<Comment> and Optional<Hook>
- Refactored DocxStamper to use Hook-based processing
- Added Filter interface for flexible iterator filtering and mapping
- Removed duplicated isTagElement method in DocxIterator
- Simplified processTextualPart method using Hook iterator
</commit_message>
<xml_diff>
--- a/test/sources/ProcessorRepeatTableRow.docx
+++ b/test/sources/ProcessorRepeatTableRow.docx
@@ -1,6 +1,6 @@
 
 <file path=word/document.xml><?xml version="1.0" encoding="utf-8"?>
-<w:document xmlns:wpc="http://schemas.microsoft.com/office/word/2010/wordprocessingCanvas" xmlns:cx="http://schemas.microsoft.com/office/drawing/2014/chartex" xmlns:cx1="http://schemas.microsoft.com/office/drawing/2015/9/8/chartex" xmlns:cx2="http://schemas.microsoft.com/office/drawing/2015/10/21/chartex" xmlns:cx3="http://schemas.microsoft.com/office/drawing/2016/5/9/chartex" xmlns:cx4="http://schemas.microsoft.com/office/drawing/2016/5/10/chartex" xmlns:cx5="http://schemas.microsoft.com/office/drawing/2016/5/11/chartex" xmlns:cx6="http://schemas.microsoft.com/office/drawing/2016/5/12/chartex" xmlns:cx7="http://schemas.microsoft.com/office/drawing/2016/5/13/chartex" xmlns:cx8="http://schemas.microsoft.com/office/drawing/2016/5/14/chartex" xmlns:mc="http://schemas.openxmlformats.org/markup-compatibility/2006" xmlns:aink="http://schemas.microsoft.com/office/drawing/2016/ink" xmlns:am3d="http://schemas.microsoft.com/office/drawing/2017/model3d" xmlns:o="urn:schemas-microsoft-com:office:office" xmlns:oel="http://schemas.microsoft.com/office/2019/extlst" xmlns:r="http://schemas.openxmlformats.org/officeDocument/2006/relationships" xmlns:m="http://schemas.openxmlformats.org/officeDocument/2006/math" xmlns:v="urn:schemas-microsoft-com:vml" xmlns:wp14="http://schemas.microsoft.com/office/word/2010/wordprocessingDrawing" xmlns:wp="http://schemas.openxmlformats.org/drawingml/2006/wordprocessingDrawing" xmlns:w10="urn:schemas-microsoft-com:office:word" xmlns:w="http://schemas.openxmlformats.org/wordprocessingml/2006/main" xmlns:w14="http://schemas.microsoft.com/office/word/2010/wordml" xmlns:w15="http://schemas.microsoft.com/office/word/2012/wordml" xmlns:w16cex="http://schemas.microsoft.com/office/word/2018/wordml/cex" xmlns:w16cid="http://schemas.microsoft.com/office/word/2016/wordml/cid" xmlns:w16="http://schemas.microsoft.com/office/word/2018/wordml" xmlns:w16du="http://schemas.microsoft.com/office/word/2023/wordml/word16du" xmlns:w16sdtdh="http://schemas.microsoft.com/office/word/2020/wordml/sdtdatahash" xmlns:w16se="http://schemas.microsoft.com/office/word/2015/wordml/symex" xmlns:wpg="http://schemas.microsoft.com/office/word/2010/wordprocessingGroup" xmlns:wpi="http://schemas.microsoft.com/office/word/2010/wordprocessingInk" xmlns:wne="http://schemas.microsoft.com/office/word/2006/wordml" xmlns:wps="http://schemas.microsoft.com/office/word/2010/wordprocessingShape" mc:Ignorable="w14 w15 w16se w16cid w16 w16cex w16sdtdh w16du wp14">
+<w:document xmlns:wpc="http://schemas.microsoft.com/office/word/2010/wordprocessingCanvas" xmlns:cx="http://schemas.microsoft.com/office/drawing/2014/chartex" xmlns:cx1="http://schemas.microsoft.com/office/drawing/2015/9/8/chartex" xmlns:cx2="http://schemas.microsoft.com/office/drawing/2015/10/21/chartex" xmlns:cx3="http://schemas.microsoft.com/office/drawing/2016/5/9/chartex" xmlns:cx4="http://schemas.microsoft.com/office/drawing/2016/5/10/chartex" xmlns:cx5="http://schemas.microsoft.com/office/drawing/2016/5/11/chartex" xmlns:cx6="http://schemas.microsoft.com/office/drawing/2016/5/12/chartex" xmlns:cx7="http://schemas.microsoft.com/office/drawing/2016/5/13/chartex" xmlns:cx8="http://schemas.microsoft.com/office/drawing/2016/5/14/chartex" xmlns:mc="http://schemas.openxmlformats.org/markup-compatibility/2006" xmlns:aink="http://schemas.microsoft.com/office/drawing/2016/ink" xmlns:am3d="http://schemas.microsoft.com/office/drawing/2017/model3d" xmlns:o="urn:schemas-microsoft-com:office:office" xmlns:oel="http://schemas.microsoft.com/office/2019/extlst" xmlns:r="http://schemas.openxmlformats.org/officeDocument/2006/relationships" xmlns:m="http://schemas.openxmlformats.org/officeDocument/2006/math" xmlns:v="urn:schemas-microsoft-com:vml" xmlns:wp14="http://schemas.microsoft.com/office/word/2010/wordprocessingDrawing" xmlns:wp="http://schemas.openxmlformats.org/drawingml/2006/wordprocessingDrawing" xmlns:w10="urn:schemas-microsoft-com:office:word" xmlns:w="http://schemas.openxmlformats.org/wordprocessingml/2006/main" xmlns:w14="http://schemas.microsoft.com/office/word/2010/wordml" xmlns:w15="http://schemas.microsoft.com/office/word/2012/wordml" xmlns:w16cex="http://schemas.microsoft.com/office/word/2018/wordml/cex" xmlns:w16cid="http://schemas.microsoft.com/office/word/2016/wordml/cid" xmlns:w16="http://schemas.microsoft.com/office/word/2018/wordml" xmlns:w16du="http://schemas.microsoft.com/office/word/2023/wordml/word16du" xmlns:w16sdtdh="http://schemas.microsoft.com/office/word/2020/wordml/sdtdatahash" xmlns:w16sdtfl="http://schemas.microsoft.com/office/word/2024/wordml/sdtformatlock" xmlns:w16se="http://schemas.microsoft.com/office/word/2015/wordml/symex" xmlns:wpg="http://schemas.microsoft.com/office/word/2010/wordprocessingGroup" xmlns:wpi="http://schemas.microsoft.com/office/word/2010/wordprocessingInk" xmlns:wne="http://schemas.microsoft.com/office/word/2006/wordml" xmlns:wps="http://schemas.microsoft.com/office/word/2010/wordprocessingShape" mc:Ignorable="w14 w15 w16se w16cid w16 w16cex w16sdtdh w16sdtfl w16du wp14">
   <w:body>
     <w:p>
       <w:r>
@@ -61,6 +61,7 @@
             <w:tcW w:w="4819" w:type="dxa"/>
           </w:tcPr>
           <w:p>
+            <w:commentRangeStart w:id="0"/>
             <w:r>
               <w:t>${name}</w:t>
             </w:r>
@@ -75,14 +76,13 @@
               <w:cnfStyle w:val="000000100000" w:firstRow="0" w:lastRow="0" w:firstColumn="0" w:lastColumn="0" w:oddVBand="0" w:evenVBand="0" w:oddHBand="1" w:evenHBand="0" w:firstRowFirstColumn="0" w:firstRowLastColumn="0" w:lastRowFirstColumn="0" w:lastRowLastColumn="0"/>
             </w:pPr>
             <w:r>
-              <w:t>$</w:t>
-            </w:r>
-            <w:commentRangeStart w:id="0"/>
-            <w:r>
-              <w:t>{actor}</w:t>
+              <w:t>${actor}</w:t>
             </w:r>
             <w:commentRangeEnd w:id="0"/>
             <w:r>
+              <w:rPr>
+                <w:rStyle w:val="Marquedecommentaire"/>
+              </w:rPr>
               <w:commentReference w:id="0"/>
             </w:r>
           </w:p>
@@ -100,9 +100,12 @@
         <w:t>characters.size</w:t>
       </w:r>
       <w:proofErr w:type="spellEnd"/>
+      <w:r>
+        <w:t>()}</w:t>
+      </w:r>
       <w:proofErr w:type="gramEnd"/>
       <w:r>
-        <w:t>()} characters in the above table.</w:t>
+        <w:t xml:space="preserve"> characters in the above table.</w:t>
       </w:r>
     </w:p>
     <w:sectPr>
@@ -117,38 +120,57 @@
 </file>
 
 <file path=word/comments.xml><?xml version="1.0" encoding="utf-8"?>
-<w:comments xmlns:wpc="http://schemas.microsoft.com/office/word/2010/wordprocessingCanvas" xmlns:cx="http://schemas.microsoft.com/office/drawing/2014/chartex" xmlns:cx1="http://schemas.microsoft.com/office/drawing/2015/9/8/chartex" xmlns:cx2="http://schemas.microsoft.com/office/drawing/2015/10/21/chartex" xmlns:cx3="http://schemas.microsoft.com/office/drawing/2016/5/9/chartex" xmlns:cx4="http://schemas.microsoft.com/office/drawing/2016/5/10/chartex" xmlns:cx5="http://schemas.microsoft.com/office/drawing/2016/5/11/chartex" xmlns:cx6="http://schemas.microsoft.com/office/drawing/2016/5/12/chartex" xmlns:cx7="http://schemas.microsoft.com/office/drawing/2016/5/13/chartex" xmlns:cx8="http://schemas.microsoft.com/office/drawing/2016/5/14/chartex" xmlns:mc="http://schemas.openxmlformats.org/markup-compatibility/2006" xmlns:aink="http://schemas.microsoft.com/office/drawing/2016/ink" xmlns:am3d="http://schemas.microsoft.com/office/drawing/2017/model3d" xmlns:o="urn:schemas-microsoft-com:office:office" xmlns:oel="http://schemas.microsoft.com/office/2019/extlst" xmlns:r="http://schemas.openxmlformats.org/officeDocument/2006/relationships" xmlns:m="http://schemas.openxmlformats.org/officeDocument/2006/math" xmlns:v="urn:schemas-microsoft-com:vml" xmlns:wp14="http://schemas.microsoft.com/office/word/2010/wordprocessingDrawing" xmlns:wp="http://schemas.openxmlformats.org/drawingml/2006/wordprocessingDrawing" xmlns:w10="urn:schemas-microsoft-com:office:word" xmlns:w="http://schemas.openxmlformats.org/wordprocessingml/2006/main" xmlns:w14="http://schemas.microsoft.com/office/word/2010/wordml" xmlns:w15="http://schemas.microsoft.com/office/word/2012/wordml" xmlns:w16cex="http://schemas.microsoft.com/office/word/2018/wordml/cex" xmlns:w16cid="http://schemas.microsoft.com/office/word/2016/wordml/cid" xmlns:w16="http://schemas.microsoft.com/office/word/2018/wordml" xmlns:w16du="http://schemas.microsoft.com/office/word/2023/wordml/word16du" xmlns:w16sdtdh="http://schemas.microsoft.com/office/word/2020/wordml/sdtdatahash" xmlns:w16se="http://schemas.microsoft.com/office/word/2015/wordml/symex" xmlns:wpg="http://schemas.microsoft.com/office/word/2010/wordprocessingGroup" xmlns:wpi="http://schemas.microsoft.com/office/word/2010/wordprocessingInk" xmlns:wne="http://schemas.microsoft.com/office/word/2006/wordml" xmlns:wps="http://schemas.microsoft.com/office/word/2010/wordprocessingShape" mc:Ignorable="w14 w15 w16se w16cid w16 w16cex w16sdtdh w16du wp14">
-  <w:comment w:id="0" w:author="Unbekannter Autor" w:date="2015-12-27T16:16:00Z" w:initials="">
+<w:comments xmlns:wpc="http://schemas.microsoft.com/office/word/2010/wordprocessingCanvas" xmlns:cx="http://schemas.microsoft.com/office/drawing/2014/chartex" xmlns:cx1="http://schemas.microsoft.com/office/drawing/2015/9/8/chartex" xmlns:cx2="http://schemas.microsoft.com/office/drawing/2015/10/21/chartex" xmlns:cx3="http://schemas.microsoft.com/office/drawing/2016/5/9/chartex" xmlns:cx4="http://schemas.microsoft.com/office/drawing/2016/5/10/chartex" xmlns:cx5="http://schemas.microsoft.com/office/drawing/2016/5/11/chartex" xmlns:cx6="http://schemas.microsoft.com/office/drawing/2016/5/12/chartex" xmlns:cx7="http://schemas.microsoft.com/office/drawing/2016/5/13/chartex" xmlns:cx8="http://schemas.microsoft.com/office/drawing/2016/5/14/chartex" xmlns:mc="http://schemas.openxmlformats.org/markup-compatibility/2006" xmlns:aink="http://schemas.microsoft.com/office/drawing/2016/ink" xmlns:am3d="http://schemas.microsoft.com/office/drawing/2017/model3d" xmlns:o="urn:schemas-microsoft-com:office:office" xmlns:oel="http://schemas.microsoft.com/office/2019/extlst" xmlns:r="http://schemas.openxmlformats.org/officeDocument/2006/relationships" xmlns:m="http://schemas.openxmlformats.org/officeDocument/2006/math" xmlns:v="urn:schemas-microsoft-com:vml" xmlns:wp14="http://schemas.microsoft.com/office/word/2010/wordprocessingDrawing" xmlns:wp="http://schemas.openxmlformats.org/drawingml/2006/wordprocessingDrawing" xmlns:w10="urn:schemas-microsoft-com:office:word" xmlns:w="http://schemas.openxmlformats.org/wordprocessingml/2006/main" xmlns:w14="http://schemas.microsoft.com/office/word/2010/wordml" xmlns:w15="http://schemas.microsoft.com/office/word/2012/wordml" xmlns:w16cex="http://schemas.microsoft.com/office/word/2018/wordml/cex" xmlns:w16cid="http://schemas.microsoft.com/office/word/2016/wordml/cid" xmlns:w16="http://schemas.microsoft.com/office/word/2018/wordml" xmlns:w16du="http://schemas.microsoft.com/office/word/2023/wordml/word16du" xmlns:w16sdtdh="http://schemas.microsoft.com/office/word/2020/wordml/sdtdatahash" xmlns:w16sdtfl="http://schemas.microsoft.com/office/word/2024/wordml/sdtformatlock" xmlns:w16se="http://schemas.microsoft.com/office/word/2015/wordml/symex" xmlns:wpg="http://schemas.microsoft.com/office/word/2010/wordprocessingGroup" xmlns:wpi="http://schemas.microsoft.com/office/word/2010/wordprocessingInk" xmlns:wne="http://schemas.microsoft.com/office/word/2006/wordml" xmlns:wps="http://schemas.microsoft.com/office/word/2010/wordprocessingShape" mc:Ignorable="w14 w15 w16se w16cid w16 w16cex w16sdtdh w16sdtfl w16du wp14">
+  <w:comment w:id="0" w:author="Joseph Verron" w:date="2025-11-29T20:41:00Z" w:initials="JV">
     <w:p>
+      <w:pPr>
+        <w:pStyle w:val="Commentaire"/>
+      </w:pPr>
       <w:r>
         <w:rPr>
-          <w:rFonts w:ascii="Segoe UI" w:eastAsia="SimSun" w:hAnsi="Segoe UI" w:cs="Mangal"/>
+          <w:rStyle w:val="Marquedecommentaire"/>
+        </w:rPr>
+        <w:annotationRef/>
+      </w:r>
+      <w:r>
+        <w:rPr>
           <w:color w:val="00000A"/>
-          <w:sz w:val="20"/>
-          <w:szCs w:val="24"/>
         </w:rPr>
         <w:t>repeatTableRow(characters)</w:t>
       </w:r>
     </w:p>
-    <w:p/>
   </w:comment>
 </w:comments>
 </file>
 
 <file path=word/commentsExtended.xml><?xml version="1.0" encoding="utf-8"?>
-<w15:commentsEx xmlns:wpc="http://schemas.microsoft.com/office/word/2010/wordprocessingCanvas" xmlns:cx="http://schemas.microsoft.com/office/drawing/2014/chartex" xmlns:cx1="http://schemas.microsoft.com/office/drawing/2015/9/8/chartex" xmlns:cx2="http://schemas.microsoft.com/office/drawing/2015/10/21/chartex" xmlns:cx3="http://schemas.microsoft.com/office/drawing/2016/5/9/chartex" xmlns:cx4="http://schemas.microsoft.com/office/drawing/2016/5/10/chartex" xmlns:cx5="http://schemas.microsoft.com/office/drawing/2016/5/11/chartex" xmlns:cx6="http://schemas.microsoft.com/office/drawing/2016/5/12/chartex" xmlns:cx7="http://schemas.microsoft.com/office/drawing/2016/5/13/chartex" xmlns:cx8="http://schemas.microsoft.com/office/drawing/2016/5/14/chartex" xmlns:mc="http://schemas.openxmlformats.org/markup-compatibility/2006" xmlns:aink="http://schemas.microsoft.com/office/drawing/2016/ink" xmlns:am3d="http://schemas.microsoft.com/office/drawing/2017/model3d" xmlns:o="urn:schemas-microsoft-com:office:office" xmlns:oel="http://schemas.microsoft.com/office/2019/extlst" xmlns:r="http://schemas.openxmlformats.org/officeDocument/2006/relationships" xmlns:m="http://schemas.openxmlformats.org/officeDocument/2006/math" xmlns:v="urn:schemas-microsoft-com:vml" xmlns:wp14="http://schemas.microsoft.com/office/word/2010/wordprocessingDrawing" xmlns:wp="http://schemas.openxmlformats.org/drawingml/2006/wordprocessingDrawing" xmlns:w10="urn:schemas-microsoft-com:office:word" xmlns:w="http://schemas.openxmlformats.org/wordprocessingml/2006/main" xmlns:w14="http://schemas.microsoft.com/office/word/2010/wordml" xmlns:w15="http://schemas.microsoft.com/office/word/2012/wordml" xmlns:w16cex="http://schemas.microsoft.com/office/word/2018/wordml/cex" xmlns:w16cid="http://schemas.microsoft.com/office/word/2016/wordml/cid" xmlns:w16="http://schemas.microsoft.com/office/word/2018/wordml" xmlns:w16du="http://schemas.microsoft.com/office/word/2023/wordml/word16du" xmlns:w16sdtdh="http://schemas.microsoft.com/office/word/2020/wordml/sdtdatahash" xmlns:w16se="http://schemas.microsoft.com/office/word/2015/wordml/symex" xmlns:wpg="http://schemas.microsoft.com/office/word/2010/wordprocessingGroup" xmlns:wpi="http://schemas.microsoft.com/office/word/2010/wordprocessingInk" xmlns:wne="http://schemas.microsoft.com/office/word/2006/wordml" xmlns:wps="http://schemas.microsoft.com/office/word/2010/wordprocessingShape" mc:Ignorable="w14 w15 w16se w16cid w16 w16cex w16sdtdh w16du wp14">
-  <w15:commentEx w15:paraId="2CB56DE5" w15:done="0"/>
+<w15:commentsEx xmlns:wpc="http://schemas.microsoft.com/office/word/2010/wordprocessingCanvas" xmlns:cx="http://schemas.microsoft.com/office/drawing/2014/chartex" xmlns:cx1="http://schemas.microsoft.com/office/drawing/2015/9/8/chartex" xmlns:cx2="http://schemas.microsoft.com/office/drawing/2015/10/21/chartex" xmlns:cx3="http://schemas.microsoft.com/office/drawing/2016/5/9/chartex" xmlns:cx4="http://schemas.microsoft.com/office/drawing/2016/5/10/chartex" xmlns:cx5="http://schemas.microsoft.com/office/drawing/2016/5/11/chartex" xmlns:cx6="http://schemas.microsoft.com/office/drawing/2016/5/12/chartex" xmlns:cx7="http://schemas.microsoft.com/office/drawing/2016/5/13/chartex" xmlns:cx8="http://schemas.microsoft.com/office/drawing/2016/5/14/chartex" xmlns:mc="http://schemas.openxmlformats.org/markup-compatibility/2006" xmlns:aink="http://schemas.microsoft.com/office/drawing/2016/ink" xmlns:am3d="http://schemas.microsoft.com/office/drawing/2017/model3d" xmlns:o="urn:schemas-microsoft-com:office:office" xmlns:oel="http://schemas.microsoft.com/office/2019/extlst" xmlns:r="http://schemas.openxmlformats.org/officeDocument/2006/relationships" xmlns:m="http://schemas.openxmlformats.org/officeDocument/2006/math" xmlns:v="urn:schemas-microsoft-com:vml" xmlns:wp14="http://schemas.microsoft.com/office/word/2010/wordprocessingDrawing" xmlns:wp="http://schemas.openxmlformats.org/drawingml/2006/wordprocessingDrawing" xmlns:w10="urn:schemas-microsoft-com:office:word" xmlns:w="http://schemas.openxmlformats.org/wordprocessingml/2006/main" xmlns:w14="http://schemas.microsoft.com/office/word/2010/wordml" xmlns:w15="http://schemas.microsoft.com/office/word/2012/wordml" xmlns:w16cex="http://schemas.microsoft.com/office/word/2018/wordml/cex" xmlns:w16cid="http://schemas.microsoft.com/office/word/2016/wordml/cid" xmlns:w16="http://schemas.microsoft.com/office/word/2018/wordml" xmlns:w16du="http://schemas.microsoft.com/office/word/2023/wordml/word16du" xmlns:w16sdtdh="http://schemas.microsoft.com/office/word/2020/wordml/sdtdatahash" xmlns:w16sdtfl="http://schemas.microsoft.com/office/word/2024/wordml/sdtformatlock" xmlns:w16se="http://schemas.microsoft.com/office/word/2015/wordml/symex" xmlns:wpg="http://schemas.microsoft.com/office/word/2010/wordprocessingGroup" xmlns:wpi="http://schemas.microsoft.com/office/word/2010/wordprocessingInk" xmlns:wne="http://schemas.microsoft.com/office/word/2006/wordml" xmlns:wps="http://schemas.microsoft.com/office/word/2010/wordprocessingShape" mc:Ignorable="w14 w15 w16se w16cid w16 w16cex w16sdtdh w16sdtfl w16du wp14">
+  <w15:commentEx w15:paraId="1E46EA2D" w15:done="0"/>
 </w15:commentsEx>
 </file>
 
+<file path=word/commentsExtensible.xml><?xml version="1.0" encoding="utf-8"?>
+<w16cex:commentsExtensible xmlns:wpc="http://schemas.microsoft.com/office/word/2010/wordprocessingCanvas" xmlns:cx="http://schemas.microsoft.com/office/drawing/2014/chartex" xmlns:cx1="http://schemas.microsoft.com/office/drawing/2015/9/8/chartex" xmlns:cx2="http://schemas.microsoft.com/office/drawing/2015/10/21/chartex" xmlns:cx3="http://schemas.microsoft.com/office/drawing/2016/5/9/chartex" xmlns:cx4="http://schemas.microsoft.com/office/drawing/2016/5/10/chartex" xmlns:cx5="http://schemas.microsoft.com/office/drawing/2016/5/11/chartex" xmlns:cx6="http://schemas.microsoft.com/office/drawing/2016/5/12/chartex" xmlns:cx7="http://schemas.microsoft.com/office/drawing/2016/5/13/chartex" xmlns:cx8="http://schemas.microsoft.com/office/drawing/2016/5/14/chartex" xmlns:cr="http://schemas.microsoft.com/office/comments/2020/reactions" xmlns:mc="http://schemas.openxmlformats.org/markup-compatibility/2006" xmlns:aink="http://schemas.microsoft.com/office/drawing/2016/ink" xmlns:am3d="http://schemas.microsoft.com/office/drawing/2017/model3d" xmlns:o="urn:schemas-microsoft-com:office:office" xmlns:oel="http://schemas.microsoft.com/office/2019/extlst" xmlns:r="http://schemas.openxmlformats.org/officeDocument/2006/relationships" xmlns:m="http://schemas.openxmlformats.org/officeDocument/2006/math" xmlns:v="urn:schemas-microsoft-com:vml" xmlns:wp14="http://schemas.microsoft.com/office/word/2010/wordprocessingDrawing" xmlns:wp="http://schemas.openxmlformats.org/drawingml/2006/wordprocessingDrawing" xmlns:w10="urn:schemas-microsoft-com:office:word" xmlns:w="http://schemas.openxmlformats.org/wordprocessingml/2006/main" xmlns:w14="http://schemas.microsoft.com/office/word/2010/wordml" xmlns:w15="http://schemas.microsoft.com/office/word/2012/wordml" xmlns:w16cex="http://schemas.microsoft.com/office/word/2018/wordml/cex" xmlns:w16cid="http://schemas.microsoft.com/office/word/2016/wordml/cid" xmlns:w16="http://schemas.microsoft.com/office/word/2018/wordml" xmlns:w16du="http://schemas.microsoft.com/office/word/2023/wordml/word16du" xmlns:w16sdtdh="http://schemas.microsoft.com/office/word/2020/wordml/sdtdatahash" xmlns:w16sdtfl="http://schemas.microsoft.com/office/word/2024/wordml/sdtformatlock" xmlns:w16se="http://schemas.microsoft.com/office/word/2015/wordml/symex" xmlns:wpg="http://schemas.microsoft.com/office/word/2010/wordprocessingGroup" xmlns:wpi="http://schemas.microsoft.com/office/word/2010/wordprocessingInk" xmlns:wne="http://schemas.microsoft.com/office/word/2006/wordml" xmlns:wps="http://schemas.microsoft.com/office/word/2010/wordprocessingShape" mc:Ignorable="w14 w15 w16se w16cid w16 w16cex w16sdtdh w16sdtfl cr w16du wp14">
+  <w16cex:commentExtensible w16cex:durableId="1039EAA7" w16cex:dateUtc="2025-11-29T12:41:00Z"/>
+</w16cex:commentsExtensible>
+</file>
+
 <file path=word/commentsIds.xml><?xml version="1.0" encoding="utf-8"?>
-<w16cid:commentsIds xmlns:wpc="http://schemas.microsoft.com/office/word/2010/wordprocessingCanvas" xmlns:cx="http://schemas.microsoft.com/office/drawing/2014/chartex" xmlns:cx1="http://schemas.microsoft.com/office/drawing/2015/9/8/chartex" xmlns:cx2="http://schemas.microsoft.com/office/drawing/2015/10/21/chartex" xmlns:cx3="http://schemas.microsoft.com/office/drawing/2016/5/9/chartex" xmlns:cx4="http://schemas.microsoft.com/office/drawing/2016/5/10/chartex" xmlns:cx5="http://schemas.microsoft.com/office/drawing/2016/5/11/chartex" xmlns:cx6="http://schemas.microsoft.com/office/drawing/2016/5/12/chartex" xmlns:cx7="http://schemas.microsoft.com/office/drawing/2016/5/13/chartex" xmlns:cx8="http://schemas.microsoft.com/office/drawing/2016/5/14/chartex" xmlns:mc="http://schemas.openxmlformats.org/markup-compatibility/2006" xmlns:aink="http://schemas.microsoft.com/office/drawing/2016/ink" xmlns:am3d="http://schemas.microsoft.com/office/drawing/2017/model3d" xmlns:o="urn:schemas-microsoft-com:office:office" xmlns:oel="http://schemas.microsoft.com/office/2019/extlst" xmlns:r="http://schemas.openxmlformats.org/officeDocument/2006/relationships" xmlns:m="http://schemas.openxmlformats.org/officeDocument/2006/math" xmlns:v="urn:schemas-microsoft-com:vml" xmlns:wp14="http://schemas.microsoft.com/office/word/2010/wordprocessingDrawing" xmlns:wp="http://schemas.openxmlformats.org/drawingml/2006/wordprocessingDrawing" xmlns:w10="urn:schemas-microsoft-com:office:word" xmlns:w="http://schemas.openxmlformats.org/wordprocessingml/2006/main" xmlns:w14="http://schemas.microsoft.com/office/word/2010/wordml" xmlns:w15="http://schemas.microsoft.com/office/word/2012/wordml" xmlns:w16cex="http://schemas.microsoft.com/office/word/2018/wordml/cex" xmlns:w16cid="http://schemas.microsoft.com/office/word/2016/wordml/cid" xmlns:w16="http://schemas.microsoft.com/office/word/2018/wordml" xmlns:w16du="http://schemas.microsoft.com/office/word/2023/wordml/word16du" xmlns:w16sdtdh="http://schemas.microsoft.com/office/word/2020/wordml/sdtdatahash" xmlns:w16se="http://schemas.microsoft.com/office/word/2015/wordml/symex" xmlns:wpg="http://schemas.microsoft.com/office/word/2010/wordprocessingGroup" xmlns:wpi="http://schemas.microsoft.com/office/word/2010/wordprocessingInk" xmlns:wne="http://schemas.microsoft.com/office/word/2006/wordml" xmlns:wps="http://schemas.microsoft.com/office/word/2010/wordprocessingShape" mc:Ignorable="w14 w15 w16se w16cid w16 w16cex w16sdtdh w16du wp14">
-  <w16cid:commentId w16cid:paraId="2CB56DE5" w16cid:durableId="3DFCCE82"/>
+<w16cid:commentsIds xmlns:wpc="http://schemas.microsoft.com/office/word/2010/wordprocessingCanvas" xmlns:cx="http://schemas.microsoft.com/office/drawing/2014/chartex" xmlns:cx1="http://schemas.microsoft.com/office/drawing/2015/9/8/chartex" xmlns:cx2="http://schemas.microsoft.com/office/drawing/2015/10/21/chartex" xmlns:cx3="http://schemas.microsoft.com/office/drawing/2016/5/9/chartex" xmlns:cx4="http://schemas.microsoft.com/office/drawing/2016/5/10/chartex" xmlns:cx5="http://schemas.microsoft.com/office/drawing/2016/5/11/chartex" xmlns:cx6="http://schemas.microsoft.com/office/drawing/2016/5/12/chartex" xmlns:cx7="http://schemas.microsoft.com/office/drawing/2016/5/13/chartex" xmlns:cx8="http://schemas.microsoft.com/office/drawing/2016/5/14/chartex" xmlns:mc="http://schemas.openxmlformats.org/markup-compatibility/2006" xmlns:aink="http://schemas.microsoft.com/office/drawing/2016/ink" xmlns:am3d="http://schemas.microsoft.com/office/drawing/2017/model3d" xmlns:o="urn:schemas-microsoft-com:office:office" xmlns:oel="http://schemas.microsoft.com/office/2019/extlst" xmlns:r="http://schemas.openxmlformats.org/officeDocument/2006/relationships" xmlns:m="http://schemas.openxmlformats.org/officeDocument/2006/math" xmlns:v="urn:schemas-microsoft-com:vml" xmlns:wp14="http://schemas.microsoft.com/office/word/2010/wordprocessingDrawing" xmlns:wp="http://schemas.openxmlformats.org/drawingml/2006/wordprocessingDrawing" xmlns:w10="urn:schemas-microsoft-com:office:word" xmlns:w="http://schemas.openxmlformats.org/wordprocessingml/2006/main" xmlns:w14="http://schemas.microsoft.com/office/word/2010/wordml" xmlns:w15="http://schemas.microsoft.com/office/word/2012/wordml" xmlns:w16cex="http://schemas.microsoft.com/office/word/2018/wordml/cex" xmlns:w16cid="http://schemas.microsoft.com/office/word/2016/wordml/cid" xmlns:w16="http://schemas.microsoft.com/office/word/2018/wordml" xmlns:w16du="http://schemas.microsoft.com/office/word/2023/wordml/word16du" xmlns:w16sdtdh="http://schemas.microsoft.com/office/word/2020/wordml/sdtdatahash" xmlns:w16sdtfl="http://schemas.microsoft.com/office/word/2024/wordml/sdtformatlock" xmlns:w16se="http://schemas.microsoft.com/office/word/2015/wordml/symex" xmlns:wpg="http://schemas.microsoft.com/office/word/2010/wordprocessingGroup" xmlns:wpi="http://schemas.microsoft.com/office/word/2010/wordprocessingInk" xmlns:wne="http://schemas.microsoft.com/office/word/2006/wordml" xmlns:wps="http://schemas.microsoft.com/office/word/2010/wordprocessingShape" mc:Ignorable="w14 w15 w16se w16cid w16 w16cex w16sdtdh w16sdtfl w16du wp14">
+  <w16cid:commentId w16cid:paraId="1E46EA2D" w16cid:durableId="1039EAA7"/>
 </w16cid:commentsIds>
 </file>
 
+<file path=word/people.xml><?xml version="1.0" encoding="utf-8"?>
+<w15:people xmlns:wpc="http://schemas.microsoft.com/office/word/2010/wordprocessingCanvas" xmlns:cx="http://schemas.microsoft.com/office/drawing/2014/chartex" xmlns:cx1="http://schemas.microsoft.com/office/drawing/2015/9/8/chartex" xmlns:cx2="http://schemas.microsoft.com/office/drawing/2015/10/21/chartex" xmlns:cx3="http://schemas.microsoft.com/office/drawing/2016/5/9/chartex" xmlns:cx4="http://schemas.microsoft.com/office/drawing/2016/5/10/chartex" xmlns:cx5="http://schemas.microsoft.com/office/drawing/2016/5/11/chartex" xmlns:cx6="http://schemas.microsoft.com/office/drawing/2016/5/12/chartex" xmlns:cx7="http://schemas.microsoft.com/office/drawing/2016/5/13/chartex" xmlns:cx8="http://schemas.microsoft.com/office/drawing/2016/5/14/chartex" xmlns:mc="http://schemas.openxmlformats.org/markup-compatibility/2006" xmlns:aink="http://schemas.microsoft.com/office/drawing/2016/ink" xmlns:am3d="http://schemas.microsoft.com/office/drawing/2017/model3d" xmlns:o="urn:schemas-microsoft-com:office:office" xmlns:oel="http://schemas.microsoft.com/office/2019/extlst" xmlns:r="http://schemas.openxmlformats.org/officeDocument/2006/relationships" xmlns:m="http://schemas.openxmlformats.org/officeDocument/2006/math" xmlns:v="urn:schemas-microsoft-com:vml" xmlns:wp14="http://schemas.microsoft.com/office/word/2010/wordprocessingDrawing" xmlns:wp="http://schemas.openxmlformats.org/drawingml/2006/wordprocessingDrawing" xmlns:w10="urn:schemas-microsoft-com:office:word" xmlns:w="http://schemas.openxmlformats.org/wordprocessingml/2006/main" xmlns:w14="http://schemas.microsoft.com/office/word/2010/wordml" xmlns:w15="http://schemas.microsoft.com/office/word/2012/wordml" xmlns:w16cex="http://schemas.microsoft.com/office/word/2018/wordml/cex" xmlns:w16cid="http://schemas.microsoft.com/office/word/2016/wordml/cid" xmlns:w16="http://schemas.microsoft.com/office/word/2018/wordml" xmlns:w16du="http://schemas.microsoft.com/office/word/2023/wordml/word16du" xmlns:w16sdtdh="http://schemas.microsoft.com/office/word/2020/wordml/sdtdatahash" xmlns:w16sdtfl="http://schemas.microsoft.com/office/word/2024/wordml/sdtformatlock" xmlns:w16se="http://schemas.microsoft.com/office/word/2015/wordml/symex" xmlns:wpg="http://schemas.microsoft.com/office/word/2010/wordprocessingGroup" xmlns:wpi="http://schemas.microsoft.com/office/word/2010/wordprocessingInk" xmlns:wne="http://schemas.microsoft.com/office/word/2006/wordml" xmlns:wps="http://schemas.microsoft.com/office/word/2010/wordprocessingShape" mc:Ignorable="w14 w15 w16se w16cid w16 w16cex w16sdtdh w16sdtfl w16du wp14">
+  <w15:person w15:author="Joseph Verron">
+    <w15:presenceInfo w15:providerId="Windows Live" w15:userId="5f74821deac5682e"/>
+  </w15:person>
+</w15:people>
+</file>
+
 <file path=word/styles.xml><?xml version="1.0" encoding="utf-8"?>
-<w:styles xmlns:mc="http://schemas.openxmlformats.org/markup-compatibility/2006" xmlns:r="http://schemas.openxmlformats.org/officeDocument/2006/relationships" xmlns:w="http://schemas.openxmlformats.org/wordprocessingml/2006/main" xmlns:w14="http://schemas.microsoft.com/office/word/2010/wordml" xmlns:w15="http://schemas.microsoft.com/office/word/2012/wordml" xmlns:w16cex="http://schemas.microsoft.com/office/word/2018/wordml/cex" xmlns:w16cid="http://schemas.microsoft.com/office/word/2016/wordml/cid" xmlns:w16="http://schemas.microsoft.com/office/word/2018/wordml" xmlns:w16du="http://schemas.microsoft.com/office/word/2023/wordml/word16du" xmlns:w16sdtdh="http://schemas.microsoft.com/office/word/2020/wordml/sdtdatahash" xmlns:w16se="http://schemas.microsoft.com/office/word/2015/wordml/symex" mc:Ignorable="w14 w15 w16se w16cid w16 w16cex w16sdtdh w16du">
+<w:styles xmlns:mc="http://schemas.openxmlformats.org/markup-compatibility/2006" xmlns:r="http://schemas.openxmlformats.org/officeDocument/2006/relationships" xmlns:w="http://schemas.openxmlformats.org/wordprocessingml/2006/main" xmlns:w14="http://schemas.microsoft.com/office/word/2010/wordml" xmlns:w15="http://schemas.microsoft.com/office/word/2012/wordml" xmlns:w16cex="http://schemas.microsoft.com/office/word/2018/wordml/cex" xmlns:w16cid="http://schemas.microsoft.com/office/word/2016/wordml/cid" xmlns:w16="http://schemas.microsoft.com/office/word/2018/wordml" xmlns:w16du="http://schemas.microsoft.com/office/word/2023/wordml/word16du" xmlns:w16sdtdh="http://schemas.microsoft.com/office/word/2020/wordml/sdtdatahash" xmlns:w16sdtfl="http://schemas.microsoft.com/office/word/2024/wordml/sdtformatlock" xmlns:w16se="http://schemas.microsoft.com/office/word/2015/wordml/symex" mc:Ignorable="w14 w15 w16se w16cid w16 w16cex w16sdtdh w16sdtfl w16du">
   <w:docDefaults>
     <w:rPrDefault>
       <w:rPr>
@@ -925,7 +947,6 @@
     <w:basedOn w:val="Normal"/>
     <w:link w:val="CommentaireCar"/>
     <w:uiPriority w:val="99"/>
-    <w:semiHidden/>
     <w:unhideWhenUsed/>
     <w:rPr>
       <w:sz w:val="20"/>
@@ -937,7 +958,6 @@
     <w:basedOn w:val="Policepardfaut"/>
     <w:link w:val="Commentaire"/>
     <w:uiPriority w:val="99"/>
-    <w:semiHidden/>
     <w:rPr>
       <w:color w:val="00000A"/>
       <w:sz w:val="20"/>
@@ -1613,6 +1633,41 @@
         <w:shd w:val="clear" w:color="auto" w:fill="F2F2F2" w:themeFill="background1" w:themeFillShade="F2"/>
       </w:tcPr>
     </w:tblStylePr>
+  </w:style>
+  <w:style w:type="paragraph" w:styleId="Objetducommentaire">
+    <w:name w:val="annotation subject"/>
+    <w:basedOn w:val="Commentaire"/>
+    <w:next w:val="Commentaire"/>
+    <w:link w:val="ObjetducommentaireCar"/>
+    <w:uiPriority w:val="99"/>
+    <w:semiHidden/>
+    <w:unhideWhenUsed/>
+    <w:rsid w:val="0027053C"/>
+    <w:pPr>
+      <w:spacing w:line="240" w:lineRule="auto"/>
+    </w:pPr>
+    <w:rPr>
+      <w:rFonts w:cs="Mangal"/>
+      <w:b/>
+      <w:bCs/>
+    </w:rPr>
+  </w:style>
+  <w:style w:type="character" w:customStyle="1" w:styleId="ObjetducommentaireCar">
+    <w:name w:val="Objet du commentaire Car"/>
+    <w:basedOn w:val="CommentaireCar"/>
+    <w:link w:val="Objetducommentaire"/>
+    <w:uiPriority w:val="99"/>
+    <w:semiHidden/>
+    <w:rsid w:val="0027053C"/>
+    <w:rPr>
+      <w:rFonts w:cs="Mangal"/>
+      <w:b/>
+      <w:bCs/>
+      <w:color w:val="00000A"/>
+      <w:sz w:val="20"/>
+      <w:szCs w:val="18"/>
+      <w:lang w:val="en-US"/>
+    </w:rPr>
   </w:style>
 </w:styles>
 </file>

</xml_diff>